<commit_message>
Update masivo 18-12-2020 Se agregan campos de fechas y se corrigen bugs
</commit_message>
<xml_diff>
--- a/src/main/resources/documentos/FCC-SOC-002.docx
+++ b/src/main/resources/documentos/FCC-SOC-002.docx
@@ -11,9 +11,7 @@
       </w:tblPr>
       <w:tblGrid>
         <w:gridCol w:w="1935"/>
-        <w:gridCol w:w="1748"/>
-        <w:gridCol w:w="1471"/>
-        <w:gridCol w:w="1472"/>
+        <w:gridCol w:w="4691"/>
         <w:gridCol w:w="12"/>
       </w:tblGrid>
       <w:tr>
@@ -28,16 +26,15 @@
             <w:tcW w:w="1935" w:type="dxa"/>
           </w:tcPr>
           <w:p>
-            <w:bookmarkStart w:id="0" w:name="_Hlk42781868"/>
-            <w:r>
-              <w:t>Fecha de registro</w:t>
+            <w:r>
+              <w:t>Folio</w:t>
             </w:r>
           </w:p>
         </w:tc>
         <w:tc>
           <w:tcPr>
             <w:tcW w:w="4703" w:type="dxa"/>
-            <w:gridSpan w:val="4"/>
+            <w:gridSpan w:val="2"/>
           </w:tcPr>
           <w:p>
             <w:pPr>
@@ -57,6 +54,35 @@
             <w:tcW w:w="1935" w:type="dxa"/>
           </w:tcPr>
           <w:p>
+            <w:bookmarkStart w:id="0" w:name="_Hlk42781868"/>
+            <w:r>
+              <w:t>Fecha de registro</w:t>
+            </w:r>
+          </w:p>
+        </w:tc>
+        <w:tc>
+          <w:tcPr>
+            <w:tcW w:w="4703" w:type="dxa"/>
+            <w:gridSpan w:val="2"/>
+          </w:tcPr>
+          <w:p>
+            <w:pPr>
+              <w:cnfStyle w:val="000000000000" w:firstRow="0" w:lastRow="0" w:firstColumn="0" w:lastColumn="0" w:oddVBand="0" w:evenVBand="0" w:oddHBand="0" w:evenHBand="0" w:firstRowFirstColumn="0" w:firstRowLastColumn="0" w:lastRowFirstColumn="0" w:lastRowLastColumn="0"/>
+            </w:pPr>
+          </w:p>
+        </w:tc>
+      </w:tr>
+      <w:tr>
+        <w:trPr>
+          <w:trHeight w:val="283"/>
+          <w:jc w:val="right"/>
+        </w:trPr>
+        <w:tc>
+          <w:tcPr>
+            <w:cnfStyle w:val="001000000000" w:firstRow="0" w:lastRow="0" w:firstColumn="1" w:lastColumn="0" w:oddVBand="0" w:evenVBand="0" w:oddHBand="0" w:evenHBand="0" w:firstRowFirstColumn="0" w:firstRowLastColumn="0" w:lastRowFirstColumn="0" w:lastRowLastColumn="0"/>
+            <w:tcW w:w="1935" w:type="dxa"/>
+          </w:tcPr>
+          <w:p>
             <w:r>
               <w:t xml:space="preserve">Personal que </w:t>
             </w:r>
@@ -68,7 +94,7 @@
         <w:tc>
           <w:tcPr>
             <w:tcW w:w="4703" w:type="dxa"/>
-            <w:gridSpan w:val="4"/>
+            <w:gridSpan w:val="2"/>
           </w:tcPr>
           <w:p>
             <w:pPr>
@@ -97,89 +123,13 @@
         </w:tc>
         <w:tc>
           <w:tcPr>
-            <w:tcW w:w="1748" w:type="dxa"/>
-          </w:tcPr>
-          <w:p>
-            <w:pPr>
-              <w:jc w:val="center"/>
+            <w:tcW w:w="4691" w:type="dxa"/>
+          </w:tcPr>
+          <w:p>
+            <w:pPr>
+              <w:jc w:val="left"/>
               <w:cnfStyle w:val="000000000000" w:firstRow="0" w:lastRow="0" w:firstColumn="0" w:lastColumn="0" w:oddVBand="0" w:evenVBand="0" w:oddHBand="0" w:evenHBand="0" w:firstRowFirstColumn="0" w:firstRowLastColumn="0" w:lastRowFirstColumn="0" w:lastRowLastColumn="0"/>
             </w:pPr>
-            <w:r>
-              <w:rPr>
-                <w:b/>
-                <w:bCs/>
-                <w:sz w:val="24"/>
-                <w:szCs w:val="24"/>
-              </w:rPr>
-              <w:t>□</w:t>
-            </w:r>
-            <w:r>
-              <w:t xml:space="preserve"> Primer contacto</w:t>
-            </w:r>
-          </w:p>
-        </w:tc>
-        <w:tc>
-          <w:tcPr>
-            <w:tcW w:w="1471" w:type="dxa"/>
-          </w:tcPr>
-          <w:p>
-            <w:pPr>
-              <w:jc w:val="center"/>
-              <w:cnfStyle w:val="000000000000" w:firstRow="0" w:lastRow="0" w:firstColumn="0" w:lastColumn="0" w:oddVBand="0" w:evenVBand="0" w:oddHBand="0" w:evenHBand="0" w:firstRowFirstColumn="0" w:firstRowLastColumn="0" w:lastRowFirstColumn="0" w:lastRowLastColumn="0"/>
-            </w:pPr>
-            <w:r>
-              <w:rPr>
-                <w:b/>
-                <w:bCs/>
-                <w:sz w:val="24"/>
-                <w:szCs w:val="24"/>
-              </w:rPr>
-              <w:t>□</w:t>
-            </w:r>
-            <w:r>
-              <w:rPr>
-                <w:b/>
-                <w:bCs/>
-                <w:sz w:val="24"/>
-                <w:szCs w:val="24"/>
-              </w:rPr>
-              <w:t xml:space="preserve"> </w:t>
-            </w:r>
-            <w:r>
-              <w:t>Prospecto</w:t>
-            </w:r>
-          </w:p>
-        </w:tc>
-        <w:tc>
-          <w:tcPr>
-            <w:tcW w:w="1472" w:type="dxa"/>
-          </w:tcPr>
-          <w:p>
-            <w:pPr>
-              <w:jc w:val="center"/>
-              <w:cnfStyle w:val="000000000000" w:firstRow="0" w:lastRow="0" w:firstColumn="0" w:lastColumn="0" w:oddVBand="0" w:evenVBand="0" w:oddHBand="0" w:evenHBand="0" w:firstRowFirstColumn="0" w:firstRowLastColumn="0" w:lastRowFirstColumn="0" w:lastRowLastColumn="0"/>
-            </w:pPr>
-            <w:r>
-              <w:rPr>
-                <w:b/>
-                <w:bCs/>
-                <w:sz w:val="24"/>
-                <w:szCs w:val="24"/>
-              </w:rPr>
-              <w:t>□</w:t>
-            </w:r>
-            <w:r>
-              <w:rPr>
-                <w:b/>
-                <w:bCs/>
-                <w:sz w:val="24"/>
-                <w:szCs w:val="24"/>
-              </w:rPr>
-              <w:t xml:space="preserve"> </w:t>
-            </w:r>
-            <w:r>
-              <w:t>Cliente</w:t>
-            </w:r>
           </w:p>
         </w:tc>
       </w:tr>

</xml_diff>